<commit_message>
Cambio en el sistema
Se agregó un nuevo cambio al sistema
</commit_message>
<xml_diff>
--- a/Documentación.docx
+++ b/Documentación.docx
@@ -649,43 +649,13 @@
         </w:rPr>
         <w:t xml:space="preserve">Es la extensión que nos ofrece java para trabajar con interfaz gráfica, fue necesaria para la implementación de la parte gráfica de la aplicación. Para este fin, se utilizaron los siguientes componentes: </w:t>
       </w:r>
-    </w:p>
-    <w:p>
-      <w:pPr>
-        <w:jc w:val="both"/>
-      </w:pPr>
-    </w:p>
-    <w:p>
-      <w:pPr>
-        <w:pStyle w:val="Subttulo"/>
-        <w:jc w:val="both"/>
-      </w:pPr>
-      <w:r>
-        <w:t>SMPT</w:t>
-      </w:r>
-    </w:p>
-    <w:p>
-      <w:pPr>
-        <w:jc w:val="both"/>
-        <w:rPr>
-          <w:rFonts w:ascii="Arial" w:hAnsi="Arial" w:cs="Arial"/>
-          <w:sz w:val="28"/>
-        </w:rPr>
-      </w:pPr>
-      <w:r>
-        <w:rPr>
-          <w:rFonts w:ascii="Arial" w:hAnsi="Arial" w:cs="Arial"/>
-          <w:sz w:val="28"/>
-        </w:rPr>
-        <w:t xml:space="preserve">Es utilizado para el envío de correos electrónicos, en este caso, para </w:t>
-      </w:r>
       <w:proofErr w:type="spellStart"/>
       <w:r>
         <w:rPr>
           <w:rFonts w:ascii="Arial" w:hAnsi="Arial" w:cs="Arial"/>
           <w:sz w:val="28"/>
         </w:rPr>
-        <w:t>gmail</w:t>
+        <w:t>label</w:t>
       </w:r>
       <w:proofErr w:type="spellEnd"/>
       <w:r>
@@ -693,28 +663,177 @@
           <w:rFonts w:ascii="Arial" w:hAnsi="Arial" w:cs="Arial"/>
           <w:sz w:val="28"/>
         </w:rPr>
-        <w:t>. Este es el encargado de crear la comunicación entre la persona que desee enviar el correo y las personas que lo reciben, ya sean mensajes textuales, multimedia o ambos.</w:t>
-      </w:r>
-    </w:p>
-    <w:p>
-      <w:pPr>
-        <w:jc w:val="both"/>
-        <w:rPr>
-          <w:rFonts w:ascii="Arial" w:hAnsi="Arial" w:cs="Arial"/>
-          <w:sz w:val="28"/>
-        </w:rPr>
-      </w:pPr>
-    </w:p>
-    <w:p>
-      <w:pPr>
-        <w:jc w:val="both"/>
-        <w:rPr>
-          <w:rFonts w:ascii="Arial" w:hAnsi="Arial" w:cs="Arial"/>
-          <w:sz w:val="28"/>
-        </w:rPr>
-      </w:pPr>
+        <w:t xml:space="preserve">, </w:t>
+      </w:r>
+      <w:proofErr w:type="spellStart"/>
+      <w:r>
+        <w:rPr>
+          <w:rFonts w:ascii="Arial" w:hAnsi="Arial" w:cs="Arial"/>
+          <w:sz w:val="28"/>
+        </w:rPr>
+        <w:t>button</w:t>
+      </w:r>
+      <w:proofErr w:type="spellEnd"/>
+      <w:r>
+        <w:rPr>
+          <w:rFonts w:ascii="Arial" w:hAnsi="Arial" w:cs="Arial"/>
+          <w:sz w:val="28"/>
+        </w:rPr>
+        <w:t xml:space="preserve">, combo box, </w:t>
+      </w:r>
+      <w:proofErr w:type="spellStart"/>
+      <w:r>
+        <w:rPr>
+          <w:rFonts w:ascii="Arial" w:hAnsi="Arial" w:cs="Arial"/>
+          <w:sz w:val="28"/>
+        </w:rPr>
+        <w:t>text</w:t>
+      </w:r>
+      <w:proofErr w:type="spellEnd"/>
+      <w:r>
+        <w:rPr>
+          <w:rFonts w:ascii="Arial" w:hAnsi="Arial" w:cs="Arial"/>
+          <w:sz w:val="28"/>
+        </w:rPr>
+        <w:t xml:space="preserve"> </w:t>
+      </w:r>
+      <w:proofErr w:type="spellStart"/>
+      <w:r>
+        <w:rPr>
+          <w:rFonts w:ascii="Arial" w:hAnsi="Arial" w:cs="Arial"/>
+          <w:sz w:val="28"/>
+        </w:rPr>
+        <w:t>field</w:t>
+      </w:r>
+      <w:proofErr w:type="spellEnd"/>
+      <w:r>
+        <w:rPr>
+          <w:rFonts w:ascii="Arial" w:hAnsi="Arial" w:cs="Arial"/>
+          <w:sz w:val="28"/>
+        </w:rPr>
+        <w:t xml:space="preserve">, </w:t>
+      </w:r>
+      <w:proofErr w:type="spellStart"/>
+      <w:r>
+        <w:rPr>
+          <w:rFonts w:ascii="Arial" w:hAnsi="Arial" w:cs="Arial"/>
+          <w:sz w:val="28"/>
+        </w:rPr>
+        <w:t>password</w:t>
+      </w:r>
+      <w:proofErr w:type="spellEnd"/>
+      <w:r>
+        <w:rPr>
+          <w:rFonts w:ascii="Arial" w:hAnsi="Arial" w:cs="Arial"/>
+          <w:sz w:val="28"/>
+        </w:rPr>
+        <w:t xml:space="preserve"> </w:t>
+      </w:r>
+      <w:proofErr w:type="spellStart"/>
+      <w:r>
+        <w:rPr>
+          <w:rFonts w:ascii="Arial" w:hAnsi="Arial" w:cs="Arial"/>
+          <w:sz w:val="28"/>
+        </w:rPr>
+        <w:t>field</w:t>
+      </w:r>
+      <w:proofErr w:type="spellEnd"/>
+      <w:r>
+        <w:rPr>
+          <w:rFonts w:ascii="Arial" w:hAnsi="Arial" w:cs="Arial"/>
+          <w:sz w:val="28"/>
+        </w:rPr>
+        <w:t xml:space="preserve">, </w:t>
+      </w:r>
+      <w:proofErr w:type="spellStart"/>
+      <w:r>
+        <w:rPr>
+          <w:rFonts w:ascii="Arial" w:hAnsi="Arial" w:cs="Arial"/>
+          <w:sz w:val="28"/>
+        </w:rPr>
+        <w:t>text</w:t>
+      </w:r>
+      <w:proofErr w:type="spellEnd"/>
+      <w:r>
+        <w:rPr>
+          <w:rFonts w:ascii="Arial" w:hAnsi="Arial" w:cs="Arial"/>
+          <w:sz w:val="28"/>
+        </w:rPr>
+        <w:t xml:space="preserve"> area.</w:t>
+      </w:r>
       <w:bookmarkStart w:id="0" w:name="_GoBack"/>
       <w:bookmarkEnd w:id="0"/>
+      <w:r>
+        <w:rPr>
+          <w:rFonts w:ascii="Arial" w:hAnsi="Arial" w:cs="Arial"/>
+          <w:sz w:val="28"/>
+        </w:rPr>
+        <w:t xml:space="preserve"> </w:t>
+      </w:r>
+    </w:p>
+    <w:p>
+      <w:pPr>
+        <w:jc w:val="both"/>
+      </w:pPr>
+    </w:p>
+    <w:p>
+      <w:pPr>
+        <w:pStyle w:val="Subttulo"/>
+        <w:jc w:val="both"/>
+      </w:pPr>
+      <w:r>
+        <w:t>SMPT</w:t>
+      </w:r>
+    </w:p>
+    <w:p>
+      <w:pPr>
+        <w:jc w:val="both"/>
+        <w:rPr>
+          <w:rFonts w:ascii="Arial" w:hAnsi="Arial" w:cs="Arial"/>
+          <w:sz w:val="28"/>
+        </w:rPr>
+      </w:pPr>
+      <w:r>
+        <w:rPr>
+          <w:rFonts w:ascii="Arial" w:hAnsi="Arial" w:cs="Arial"/>
+          <w:sz w:val="28"/>
+        </w:rPr>
+        <w:t xml:space="preserve">Es utilizado para el envío de correos electrónicos, en este caso, para </w:t>
+      </w:r>
+      <w:proofErr w:type="spellStart"/>
+      <w:r>
+        <w:rPr>
+          <w:rFonts w:ascii="Arial" w:hAnsi="Arial" w:cs="Arial"/>
+          <w:sz w:val="28"/>
+        </w:rPr>
+        <w:t>gmail</w:t>
+      </w:r>
+      <w:proofErr w:type="spellEnd"/>
+      <w:r>
+        <w:rPr>
+          <w:rFonts w:ascii="Arial" w:hAnsi="Arial" w:cs="Arial"/>
+          <w:sz w:val="28"/>
+        </w:rPr>
+        <w:t>. Este es el encargado de crear la comunicación entre la persona que desee enviar el correo y las personas que lo reciben, ya sean mensajes textuales, multimedia o ambos.</w:t>
+      </w:r>
+    </w:p>
+    <w:p>
+      <w:pPr>
+        <w:jc w:val="both"/>
+        <w:rPr>
+          <w:rFonts w:ascii="Arial" w:hAnsi="Arial" w:cs="Arial"/>
+          <w:sz w:val="28"/>
+        </w:rPr>
+      </w:pPr>
+    </w:p>
+    <w:p>
+      <w:pPr>
+        <w:jc w:val="both"/>
+        <w:rPr>
+          <w:rFonts w:ascii="Arial" w:hAnsi="Arial" w:cs="Arial"/>
+          <w:sz w:val="28"/>
+        </w:rPr>
+      </w:pPr>
     </w:p>
     <w:sectPr>
       <w:pgSz w:w="12240" w:h="15840"/>

</xml_diff>